<commit_message>
add admin dashboard and change good practices
</commit_message>
<xml_diff>
--- a/conceptos a tener en cuenta.docx
+++ b/conceptos a tener en cuenta.docx
@@ -6386,20 +6386,7 @@
           <w:szCs w:val="24"/>
           <w:lang w:eastAsia="es-AR"/>
         </w:rPr>
-        <w:t>sessionStorag</w:t>
-      </w:r>
-      <w:bookmarkStart w:id="0" w:name="_GoBack"/>
-      <w:bookmarkEnd w:id="0"/>
-      <w:r>
-        <w:rPr>
-          <w:rFonts w:eastAsia="Times New Roman" w:cstheme="minorHAnsi"/>
-          <w:b/>
-          <w:bCs/>
-          <w:sz w:val="24"/>
-          <w:szCs w:val="24"/>
-          <w:lang w:eastAsia="es-AR"/>
-        </w:rPr>
-        <w:t>e</w:t>
+        <w:t>sessionStorage</w:t>
       </w:r>
       <w:proofErr w:type="spellEnd"/>
     </w:p>
@@ -7034,6 +7021,476 @@
         </w:rPr>
       </w:pPr>
     </w:p>
+    <w:p>
+      <w:pPr>
+        <w:rPr>
+          <w:color w:val="FF0000"/>
+          <w:sz w:val="24"/>
+          <w:szCs w:val="24"/>
+        </w:rPr>
+      </w:pPr>
+    </w:p>
+    <w:p>
+      <w:pPr>
+        <w:rPr>
+          <w:color w:val="FF0000"/>
+          <w:sz w:val="24"/>
+          <w:szCs w:val="24"/>
+        </w:rPr>
+      </w:pPr>
+      <w:r>
+        <w:rPr>
+          <w:color w:val="FF0000"/>
+          <w:sz w:val="24"/>
+          <w:szCs w:val="24"/>
+        </w:rPr>
+        <w:t xml:space="preserve">¿Qué </w:t>
+      </w:r>
+      <w:r>
+        <w:rPr>
+          <w:color w:val="FF0000"/>
+          <w:sz w:val="24"/>
+          <w:szCs w:val="24"/>
+        </w:rPr>
+        <w:t>son las LOGICAS DE NEGOCIOS</w:t>
+      </w:r>
+      <w:r>
+        <w:rPr>
+          <w:color w:val="FF0000"/>
+          <w:sz w:val="24"/>
+          <w:szCs w:val="24"/>
+        </w:rPr>
+        <w:t>?</w:t>
+      </w:r>
+    </w:p>
+    <w:p>
+      <w:pPr>
+        <w:rPr>
+          <w:color w:val="000000" w:themeColor="text1"/>
+        </w:rPr>
+      </w:pPr>
+      <w:r>
+        <w:rPr>
+          <w:color w:val="000000" w:themeColor="text1"/>
+        </w:rPr>
+        <w:t>La lógica de negocio son todas las reglas, validaciones y procesos que hacen que tu aplicación funcione como un negocio real. No es solo técnico (como conectar a la base de datos), sino que define cómo se de</w:t>
+      </w:r>
+      <w:bookmarkStart w:id="0" w:name="_GoBack"/>
+      <w:bookmarkEnd w:id="0"/>
+      <w:r>
+        <w:rPr>
+          <w:color w:val="000000" w:themeColor="text1"/>
+        </w:rPr>
+        <w:t>ben hacer las cosas.</w:t>
+      </w:r>
+    </w:p>
+    <w:p>
+      <w:pPr>
+        <w:rPr>
+          <w:color w:val="000000" w:themeColor="text1"/>
+        </w:rPr>
+      </w:pPr>
+    </w:p>
+    <w:p>
+      <w:pPr>
+        <w:rPr>
+          <w:color w:val="FF0000"/>
+          <w:sz w:val="24"/>
+          <w:szCs w:val="24"/>
+        </w:rPr>
+      </w:pPr>
+    </w:p>
+    <w:p>
+      <w:pPr>
+        <w:rPr>
+          <w:color w:val="FF0000"/>
+          <w:sz w:val="24"/>
+          <w:szCs w:val="24"/>
+        </w:rPr>
+      </w:pPr>
+      <w:r>
+        <w:rPr>
+          <w:color w:val="FF0000"/>
+          <w:sz w:val="24"/>
+          <w:szCs w:val="24"/>
+        </w:rPr>
+        <w:t xml:space="preserve">¿Qué </w:t>
+      </w:r>
+      <w:proofErr w:type="spellStart"/>
+      <w:r>
+        <w:rPr>
+          <w:color w:val="FF0000"/>
+          <w:sz w:val="24"/>
+          <w:szCs w:val="24"/>
+        </w:rPr>
+        <w:t>patron</w:t>
+      </w:r>
+      <w:proofErr w:type="spellEnd"/>
+      <w:r>
+        <w:rPr>
+          <w:color w:val="FF0000"/>
+          <w:sz w:val="24"/>
+          <w:szCs w:val="24"/>
+        </w:rPr>
+        <w:t xml:space="preserve"> arquitectónico de N capas estoy aplicando</w:t>
+      </w:r>
+      <w:r>
+        <w:rPr>
+          <w:color w:val="FF0000"/>
+          <w:sz w:val="24"/>
+          <w:szCs w:val="24"/>
+        </w:rPr>
+        <w:t>?</w:t>
+      </w:r>
+    </w:p>
+    <w:p>
+      <w:proofErr w:type="spellStart"/>
+      <w:r>
+        <w:t>Esoy</w:t>
+      </w:r>
+      <w:proofErr w:type="spellEnd"/>
+      <w:r>
+        <w:t xml:space="preserve"> aplicando el </w:t>
+      </w:r>
+      <w:r>
+        <w:rPr>
+          <w:b/>
+          <w:bCs/>
+        </w:rPr>
+        <w:t>patrón arquitectónico de N capas</w:t>
+      </w:r>
+      <w:r>
+        <w:t>, específicamente el clásico </w:t>
+      </w:r>
+      <w:r>
+        <w:rPr>
+          <w:b/>
+          <w:bCs/>
+        </w:rPr>
+        <w:t>Modelo-Vista-Controlador (MVC)</w:t>
+      </w:r>
+      <w:r>
+        <w:t>, que es una variante de N capas.</w:t>
+      </w:r>
+      <w:r>
+        <w:br/>
+        <w:t>Te justifico por qué:</w:t>
+      </w:r>
+    </w:p>
+    <w:p>
+      <w:r>
+        <w:pict>
+          <v:rect id="_x0000_i1025" style="width:0;height:1.5pt" o:hralign="center" o:hrstd="t" o:hrnoshade="t" o:hr="t" fillcolor="#ccc" stroked="f"/>
+        </w:pict>
+      </w:r>
+    </w:p>
+    <w:p>
+      <w:pPr>
+        <w:rPr>
+          <w:b/>
+          <w:bCs/>
+        </w:rPr>
+      </w:pPr>
+      <w:r>
+        <w:rPr>
+          <w:b/>
+          <w:bCs/>
+        </w:rPr>
+        <w:t>1. Separación en Capas</w:t>
+      </w:r>
+    </w:p>
+    <w:p>
+      <w:pPr>
+        <w:numPr>
+          <w:ilvl w:val="0"/>
+          <w:numId w:val="5"/>
+        </w:numPr>
+      </w:pPr>
+      <w:r>
+        <w:rPr>
+          <w:b/>
+          <w:bCs/>
+        </w:rPr>
+        <w:t>Modelo (</w:t>
+      </w:r>
+      <w:proofErr w:type="spellStart"/>
+      <w:r>
+        <w:rPr>
+          <w:b/>
+          <w:bCs/>
+        </w:rPr>
+        <w:t>Model</w:t>
+      </w:r>
+      <w:proofErr w:type="spellEnd"/>
+      <w:r>
+        <w:rPr>
+          <w:b/>
+          <w:bCs/>
+        </w:rPr>
+        <w:t>):</w:t>
+      </w:r>
+      <w:r>
+        <w:br/>
+        <w:t>Carpeta </w:t>
+      </w:r>
+      <w:proofErr w:type="spellStart"/>
+      <w:r>
+        <w:t>models</w:t>
+      </w:r>
+      <w:proofErr w:type="spellEnd"/>
+      <w:r>
+        <w:t xml:space="preserve">/ en </w:t>
+      </w:r>
+      <w:proofErr w:type="spellStart"/>
+      <w:r>
+        <w:t>backend</w:t>
+      </w:r>
+      <w:proofErr w:type="spellEnd"/>
+      <w:r>
+        <w:t xml:space="preserve"> (User.js, </w:t>
+      </w:r>
+      <w:hyperlink r:id="rId7" w:history="1">
+        <w:r>
+          <w:rPr>
+            <w:rStyle w:val="Hipervnculo"/>
+          </w:rPr>
+          <w:t>Artist.js</w:t>
+        </w:r>
+      </w:hyperlink>
+      <w:r>
+        <w:t>, Event.js, db.js).</w:t>
+      </w:r>
+      <w:r>
+        <w:br/>
+      </w:r>
+      <w:r>
+        <w:lastRenderedPageBreak/>
+        <w:t>Aquí defines la lógica de acceso a datos y las funciones para interactuar con la base de datos.</w:t>
+      </w:r>
+    </w:p>
+    <w:p>
+      <w:pPr>
+        <w:numPr>
+          <w:ilvl w:val="0"/>
+          <w:numId w:val="5"/>
+        </w:numPr>
+      </w:pPr>
+      <w:r>
+        <w:rPr>
+          <w:b/>
+          <w:bCs/>
+        </w:rPr>
+        <w:t>Controlador (</w:t>
+      </w:r>
+      <w:proofErr w:type="spellStart"/>
+      <w:r>
+        <w:rPr>
+          <w:b/>
+          <w:bCs/>
+        </w:rPr>
+        <w:t>Controller</w:t>
+      </w:r>
+      <w:proofErr w:type="spellEnd"/>
+      <w:r>
+        <w:rPr>
+          <w:b/>
+          <w:bCs/>
+        </w:rPr>
+        <w:t>):</w:t>
+      </w:r>
+      <w:r>
+        <w:br/>
+        <w:t>Carpeta </w:t>
+      </w:r>
+      <w:proofErr w:type="spellStart"/>
+      <w:r>
+        <w:t>controllers</w:t>
+      </w:r>
+      <w:proofErr w:type="spellEnd"/>
+      <w:r>
+        <w:t>/ (userController.js, </w:t>
+      </w:r>
+      <w:hyperlink r:id="rId8" w:history="1">
+        <w:r>
+          <w:rPr>
+            <w:rStyle w:val="Hipervnculo"/>
+          </w:rPr>
+          <w:t>artistController.js</w:t>
+        </w:r>
+      </w:hyperlink>
+      <w:r>
+        <w:t>, etc.).</w:t>
+      </w:r>
+      <w:r>
+        <w:br/>
+        <w:t>Aquí procesas las peticiones, validas datos, aplicas reglas de negocio y llamas a los modelos.</w:t>
+      </w:r>
+    </w:p>
+    <w:p>
+      <w:pPr>
+        <w:numPr>
+          <w:ilvl w:val="0"/>
+          <w:numId w:val="5"/>
+        </w:numPr>
+      </w:pPr>
+      <w:r>
+        <w:rPr>
+          <w:b/>
+          <w:bCs/>
+        </w:rPr>
+        <w:t>Rutas (</w:t>
+      </w:r>
+      <w:proofErr w:type="spellStart"/>
+      <w:r>
+        <w:rPr>
+          <w:b/>
+          <w:bCs/>
+        </w:rPr>
+        <w:t>Router</w:t>
+      </w:r>
+      <w:proofErr w:type="spellEnd"/>
+      <w:r>
+        <w:rPr>
+          <w:b/>
+          <w:bCs/>
+        </w:rPr>
+        <w:t>):</w:t>
+      </w:r>
+      <w:r>
+        <w:br/>
+        <w:t>Carpeta routes/ (userRoutes.js, artistRoutes.js, etc.).</w:t>
+      </w:r>
+      <w:r>
+        <w:br/>
+        <w:t xml:space="preserve">Aquí defines los </w:t>
+      </w:r>
+      <w:proofErr w:type="spellStart"/>
+      <w:r>
+        <w:t>endpoints</w:t>
+      </w:r>
+      <w:proofErr w:type="spellEnd"/>
+      <w:r>
+        <w:t xml:space="preserve"> de la API y conectas cada ruta con su controlador.</w:t>
+      </w:r>
+    </w:p>
+    <w:p>
+      <w:pPr>
+        <w:numPr>
+          <w:ilvl w:val="0"/>
+          <w:numId w:val="5"/>
+        </w:numPr>
+      </w:pPr>
+      <w:r>
+        <w:rPr>
+          <w:b/>
+          <w:bCs/>
+        </w:rPr>
+        <w:t>Vista (View):</w:t>
+      </w:r>
+      <w:r>
+        <w:br/>
+        <w:t>Carpeta </w:t>
+      </w:r>
+      <w:proofErr w:type="spellStart"/>
+      <w:r>
+        <w:fldChar w:fldCharType="begin"/>
+      </w:r>
+      <w:r>
+        <w:instrText xml:space="preserve"> HYPERLINK "vscode-file://vscode-app/c:/Users/Usuario/AppData/Local/Programs/Microsoft%20VS%20Code/resources/app/out/vs/code/electron-browser/workbench/workbench.html" \o "" </w:instrText>
+      </w:r>
+      <w:r>
+        <w:fldChar w:fldCharType="separate"/>
+      </w:r>
+      <w:r>
+        <w:rPr>
+          <w:rStyle w:val="Hipervnculo"/>
+        </w:rPr>
+        <w:t>frontend</w:t>
+      </w:r>
+      <w:proofErr w:type="spellEnd"/>
+      <w:r>
+        <w:fldChar w:fldCharType="end"/>
+      </w:r>
+      <w:r>
+        <w:t> con archivos HTML y CSS, y la carpeta js/ para la lógica de interacción con la API.</w:t>
+      </w:r>
+      <w:r>
+        <w:br/>
+        <w:t xml:space="preserve">El </w:t>
+      </w:r>
+      <w:proofErr w:type="spellStart"/>
+      <w:r>
+        <w:t>frontend</w:t>
+      </w:r>
+      <w:proofErr w:type="spellEnd"/>
+      <w:r>
+        <w:t xml:space="preserve"> consume la API y muestra los datos al usuario, sin mezclar lógica de </w:t>
+      </w:r>
+      <w:proofErr w:type="spellStart"/>
+      <w:r>
+        <w:t>backend</w:t>
+      </w:r>
+      <w:proofErr w:type="spellEnd"/>
+      <w:r>
+        <w:t>.</w:t>
+      </w:r>
+    </w:p>
+    <w:p>
+      <w:pPr>
+        <w:rPr>
+          <w:color w:val="000000" w:themeColor="text1"/>
+        </w:rPr>
+      </w:pPr>
+    </w:p>
+    <w:p>
+      <w:pPr>
+        <w:rPr>
+          <w:color w:val="000000" w:themeColor="text1"/>
+        </w:rPr>
+      </w:pPr>
+    </w:p>
+    <w:p>
+      <w:pPr>
+        <w:rPr>
+          <w:color w:val="000000" w:themeColor="text1"/>
+        </w:rPr>
+      </w:pPr>
+    </w:p>
+    <w:p>
+      <w:pPr>
+        <w:rPr>
+          <w:color w:val="000000" w:themeColor="text1"/>
+        </w:rPr>
+      </w:pPr>
+    </w:p>
+    <w:p>
+      <w:pPr>
+        <w:rPr>
+          <w:color w:val="000000" w:themeColor="text1"/>
+        </w:rPr>
+      </w:pPr>
+    </w:p>
+    <w:p>
+      <w:pPr>
+        <w:rPr>
+          <w:color w:val="000000" w:themeColor="text1"/>
+        </w:rPr>
+      </w:pPr>
+    </w:p>
+    <w:p>
+      <w:pPr>
+        <w:rPr>
+          <w:color w:val="000000" w:themeColor="text1"/>
+        </w:rPr>
+      </w:pPr>
+    </w:p>
+    <w:p>
+      <w:pPr>
+        <w:rPr>
+          <w:color w:val="000000" w:themeColor="text1"/>
+        </w:rPr>
+      </w:pPr>
+    </w:p>
     <w:sectPr>
       <w:pgSz w:w="11906" w:h="16838"/>
       <w:pgMar w:top="1417" w:right="1701" w:bottom="1417" w:left="1701" w:header="708" w:footer="708" w:gutter="0"/>
@@ -7097,6 +7554,155 @@
 <file path=word/numbering.xml><?xml version="1.0" encoding="utf-8"?>
 <w:numbering xmlns:wpc="http://schemas.microsoft.com/office/word/2010/wordprocessingCanvas" xmlns:cx="http://schemas.microsoft.com/office/drawing/2014/chartex" xmlns:cx1="http://schemas.microsoft.com/office/drawing/2015/9/8/chartex" xmlns:cx2="http://schemas.microsoft.com/office/drawing/2015/10/21/chartex" xmlns:cx3="http://schemas.microsoft.com/office/drawing/2016/5/9/chartex" xmlns:cx4="http://schemas.microsoft.com/office/drawing/2016/5/10/chartex" xmlns:cx5="http://schemas.microsoft.com/office/drawing/2016/5/11/chartex" xmlns:cx6="http://schemas.microsoft.com/office/drawing/2016/5/12/chartex" xmlns:cx7="http://schemas.microsoft.com/office/drawing/2016/5/13/chartex" xmlns:cx8="http://schemas.microsoft.com/office/drawing/2016/5/14/chartex" xmlns:mc="http://schemas.openxmlformats.org/markup-compatibility/2006" xmlns:aink="http://schemas.microsoft.com/office/drawing/2016/ink" xmlns:am3d="http://schemas.microsoft.com/office/drawing/2017/model3d" xmlns:o="urn:schemas-microsoft-com:office:office" xmlns:r="http://schemas.openxmlformats.org/officeDocument/2006/relationships" xmlns:m="http://schemas.openxmlformats.org/officeDocument/2006/math" xmlns:v="urn:schemas-microsoft-com:vml" xmlns:wp14="http://schemas.microsoft.com/office/word/2010/wordprocessingDrawing" xmlns:wp="http://schemas.openxmlformats.org/drawingml/2006/wordprocessingDrawing" xmlns:w10="urn:schemas-microsoft-com:office:word" xmlns:w="http://schemas.openxmlformats.org/wordprocessingml/2006/main" xmlns:w14="http://schemas.microsoft.com/office/word/2010/wordml" xmlns:w15="http://schemas.microsoft.com/office/word/2012/wordml" xmlns:w16cex="http://schemas.microsoft.com/office/word/2018/wordml/cex" xmlns:w16cid="http://schemas.microsoft.com/office/word/2016/wordml/cid" xmlns:w16="http://schemas.microsoft.com/office/word/2018/wordml" xmlns:w16se="http://schemas.microsoft.com/office/word/2015/wordml/symex" xmlns:wpg="http://schemas.microsoft.com/office/word/2010/wordprocessingGroup" xmlns:wpi="http://schemas.microsoft.com/office/word/2010/wordprocessingInk" xmlns:wne="http://schemas.microsoft.com/office/word/2006/wordml" xmlns:wps="http://schemas.microsoft.com/office/word/2010/wordprocessingShape" mc:Ignorable="w14 w15 w16se w16cid w16 w16cex wp14">
   <w:abstractNum w:abstractNumId="0" w15:restartNumberingAfterBreak="0">
+    <w:nsid w:val="0FC10A5E"/>
+    <w:multiLevelType w:val="multilevel"/>
+    <w:tmpl w:val="E2940A4A"/>
+    <w:lvl w:ilvl="0">
+      <w:start w:val="1"/>
+      <w:numFmt w:val="bullet"/>
+      <w:lvlText w:val=""/>
+      <w:lvlJc w:val="left"/>
+      <w:pPr>
+        <w:tabs>
+          <w:tab w:val="num" w:pos="720"/>
+        </w:tabs>
+        <w:ind w:left="720" w:hanging="360"/>
+      </w:pPr>
+      <w:rPr>
+        <w:rFonts w:ascii="Symbol" w:hAnsi="Symbol" w:hint="default"/>
+        <w:sz w:val="20"/>
+      </w:rPr>
+    </w:lvl>
+    <w:lvl w:ilvl="1" w:tentative="1">
+      <w:start w:val="1"/>
+      <w:numFmt w:val="bullet"/>
+      <w:lvlText w:val="o"/>
+      <w:lvlJc w:val="left"/>
+      <w:pPr>
+        <w:tabs>
+          <w:tab w:val="num" w:pos="1440"/>
+        </w:tabs>
+        <w:ind w:left="1440" w:hanging="360"/>
+      </w:pPr>
+      <w:rPr>
+        <w:rFonts w:ascii="Courier New" w:hAnsi="Courier New" w:hint="default"/>
+        <w:sz w:val="20"/>
+      </w:rPr>
+    </w:lvl>
+    <w:lvl w:ilvl="2" w:tentative="1">
+      <w:start w:val="1"/>
+      <w:numFmt w:val="bullet"/>
+      <w:lvlText w:val=""/>
+      <w:lvlJc w:val="left"/>
+      <w:pPr>
+        <w:tabs>
+          <w:tab w:val="num" w:pos="2160"/>
+        </w:tabs>
+        <w:ind w:left="2160" w:hanging="360"/>
+      </w:pPr>
+      <w:rPr>
+        <w:rFonts w:ascii="Wingdings" w:hAnsi="Wingdings" w:hint="default"/>
+        <w:sz w:val="20"/>
+      </w:rPr>
+    </w:lvl>
+    <w:lvl w:ilvl="3" w:tentative="1">
+      <w:start w:val="1"/>
+      <w:numFmt w:val="bullet"/>
+      <w:lvlText w:val=""/>
+      <w:lvlJc w:val="left"/>
+      <w:pPr>
+        <w:tabs>
+          <w:tab w:val="num" w:pos="2880"/>
+        </w:tabs>
+        <w:ind w:left="2880" w:hanging="360"/>
+      </w:pPr>
+      <w:rPr>
+        <w:rFonts w:ascii="Wingdings" w:hAnsi="Wingdings" w:hint="default"/>
+        <w:sz w:val="20"/>
+      </w:rPr>
+    </w:lvl>
+    <w:lvl w:ilvl="4" w:tentative="1">
+      <w:start w:val="1"/>
+      <w:numFmt w:val="bullet"/>
+      <w:lvlText w:val=""/>
+      <w:lvlJc w:val="left"/>
+      <w:pPr>
+        <w:tabs>
+          <w:tab w:val="num" w:pos="3600"/>
+        </w:tabs>
+        <w:ind w:left="3600" w:hanging="360"/>
+      </w:pPr>
+      <w:rPr>
+        <w:rFonts w:ascii="Wingdings" w:hAnsi="Wingdings" w:hint="default"/>
+        <w:sz w:val="20"/>
+      </w:rPr>
+    </w:lvl>
+    <w:lvl w:ilvl="5" w:tentative="1">
+      <w:start w:val="1"/>
+      <w:numFmt w:val="bullet"/>
+      <w:lvlText w:val=""/>
+      <w:lvlJc w:val="left"/>
+      <w:pPr>
+        <w:tabs>
+          <w:tab w:val="num" w:pos="4320"/>
+        </w:tabs>
+        <w:ind w:left="4320" w:hanging="360"/>
+      </w:pPr>
+      <w:rPr>
+        <w:rFonts w:ascii="Wingdings" w:hAnsi="Wingdings" w:hint="default"/>
+        <w:sz w:val="20"/>
+      </w:rPr>
+    </w:lvl>
+    <w:lvl w:ilvl="6" w:tentative="1">
+      <w:start w:val="1"/>
+      <w:numFmt w:val="bullet"/>
+      <w:lvlText w:val=""/>
+      <w:lvlJc w:val="left"/>
+      <w:pPr>
+        <w:tabs>
+          <w:tab w:val="num" w:pos="5040"/>
+        </w:tabs>
+        <w:ind w:left="5040" w:hanging="360"/>
+      </w:pPr>
+      <w:rPr>
+        <w:rFonts w:ascii="Wingdings" w:hAnsi="Wingdings" w:hint="default"/>
+        <w:sz w:val="20"/>
+      </w:rPr>
+    </w:lvl>
+    <w:lvl w:ilvl="7" w:tentative="1">
+      <w:start w:val="1"/>
+      <w:numFmt w:val="bullet"/>
+      <w:lvlText w:val=""/>
+      <w:lvlJc w:val="left"/>
+      <w:pPr>
+        <w:tabs>
+          <w:tab w:val="num" w:pos="5760"/>
+        </w:tabs>
+        <w:ind w:left="5760" w:hanging="360"/>
+      </w:pPr>
+      <w:rPr>
+        <w:rFonts w:ascii="Wingdings" w:hAnsi="Wingdings" w:hint="default"/>
+        <w:sz w:val="20"/>
+      </w:rPr>
+    </w:lvl>
+    <w:lvl w:ilvl="8" w:tentative="1">
+      <w:start w:val="1"/>
+      <w:numFmt w:val="bullet"/>
+      <w:lvlText w:val=""/>
+      <w:lvlJc w:val="left"/>
+      <w:pPr>
+        <w:tabs>
+          <w:tab w:val="num" w:pos="6480"/>
+        </w:tabs>
+        <w:ind w:left="6480" w:hanging="360"/>
+      </w:pPr>
+      <w:rPr>
+        <w:rFonts w:ascii="Wingdings" w:hAnsi="Wingdings" w:hint="default"/>
+        <w:sz w:val="20"/>
+      </w:rPr>
+    </w:lvl>
+  </w:abstractNum>
+  <w:abstractNum w:abstractNumId="1" w15:restartNumberingAfterBreak="0">
     <w:nsid w:val="214D4CA0"/>
     <w:multiLevelType w:val="hybridMultilevel"/>
     <w:tmpl w:val="F844E382"/>
@@ -7209,7 +7815,7 @@
       </w:rPr>
     </w:lvl>
   </w:abstractNum>
-  <w:abstractNum w:abstractNumId="1" w15:restartNumberingAfterBreak="0">
+  <w:abstractNum w:abstractNumId="2" w15:restartNumberingAfterBreak="0">
     <w:nsid w:val="305310C1"/>
     <w:multiLevelType w:val="hybridMultilevel"/>
     <w:tmpl w:val="EF308DF8"/>
@@ -7322,7 +7928,7 @@
       </w:rPr>
     </w:lvl>
   </w:abstractNum>
-  <w:abstractNum w:abstractNumId="2" w15:restartNumberingAfterBreak="0">
+  <w:abstractNum w:abstractNumId="3" w15:restartNumberingAfterBreak="0">
     <w:nsid w:val="570808F9"/>
     <w:multiLevelType w:val="hybridMultilevel"/>
     <w:tmpl w:val="0EA40040"/>
@@ -7435,7 +8041,7 @@
       </w:rPr>
     </w:lvl>
   </w:abstractNum>
-  <w:abstractNum w:abstractNumId="3" w15:restartNumberingAfterBreak="0">
+  <w:abstractNum w:abstractNumId="4" w15:restartNumberingAfterBreak="0">
     <w:nsid w:val="61705872"/>
     <w:multiLevelType w:val="hybridMultilevel"/>
     <w:tmpl w:val="CE58A558"/>
@@ -7549,16 +8155,19 @@
     </w:lvl>
   </w:abstractNum>
   <w:num w:numId="1">
-    <w:abstractNumId w:val="0"/>
+    <w:abstractNumId w:val="1"/>
   </w:num>
   <w:num w:numId="2">
+    <w:abstractNumId w:val="3"/>
+  </w:num>
+  <w:num w:numId="3">
+    <w:abstractNumId w:val="4"/>
+  </w:num>
+  <w:num w:numId="4">
     <w:abstractNumId w:val="2"/>
   </w:num>
-  <w:num w:numId="3">
-    <w:abstractNumId w:val="3"/>
-  </w:num>
-  <w:num w:numId="4">
-    <w:abstractNumId w:val="1"/>
+  <w:num w:numId="5">
+    <w:abstractNumId w:val="0"/>
   </w:num>
 </w:numbering>
 </file>
@@ -7985,7 +8594,6 @@
   <w:style w:type="character" w:default="1" w:styleId="Fuentedeprrafopredeter">
     <w:name w:val="Default Paragraph Font"/>
     <w:uiPriority w:val="1"/>
-    <w:semiHidden/>
     <w:unhideWhenUsed/>
   </w:style>
   <w:style w:type="table" w:default="1" w:styleId="Tablanormal">
@@ -8118,6 +8726,29 @@
       <w:sz w:val="24"/>
       <w:szCs w:val="24"/>
       <w:lang w:eastAsia="es-AR"/>
+    </w:rPr>
+  </w:style>
+  <w:style w:type="character" w:styleId="Hipervnculo">
+    <w:name w:val="Hyperlink"/>
+    <w:basedOn w:val="Fuentedeprrafopredeter"/>
+    <w:uiPriority w:val="99"/>
+    <w:unhideWhenUsed/>
+    <w:rsid w:val="003E17AF"/>
+    <w:rPr>
+      <w:color w:val="0563C1" w:themeColor="hyperlink"/>
+      <w:u w:val="single"/>
+    </w:rPr>
+  </w:style>
+  <w:style w:type="character" w:styleId="Mencinsinresolver">
+    <w:name w:val="Unresolved Mention"/>
+    <w:basedOn w:val="Fuentedeprrafopredeter"/>
+    <w:uiPriority w:val="99"/>
+    <w:semiHidden/>
+    <w:unhideWhenUsed/>
+    <w:rsid w:val="003E17AF"/>
+    <w:rPr>
+      <w:color w:val="605E5C"/>
+      <w:shd w:val="clear" w:color="auto" w:fill="E1DFDD"/>
     </w:rPr>
   </w:style>
 </w:styles>

</xml_diff>